<commit_message>
Updated tracking sheet and manual
</commit_message>
<xml_diff>
--- a/Card Game Manual.docx
+++ b/Card Game Manual.docx
@@ -35,13 +35,25 @@
         <w:rPr>
           <w:sz w:val="32"/>
         </w:rPr>
-        <w:t>Download the file from D2</w:t>
-      </w:r>
-      <w:r>
-        <w:rPr>
-          <w:sz w:val="32"/>
-        </w:rPr>
-        <w:t>L</w:t>
+        <w:t xml:space="preserve">Download the file </w:t>
+      </w:r>
+      <w:r>
+        <w:rPr>
+          <w:sz w:val="32"/>
+        </w:rPr>
+        <w:t xml:space="preserve">CardGame_Final_Version.jar </w:t>
+      </w:r>
+      <w:r>
+        <w:rPr>
+          <w:sz w:val="32"/>
+        </w:rPr>
+        <w:t xml:space="preserve">from </w:t>
+      </w:r>
+      <w:r>
+        <w:rPr>
+          <w:sz w:val="32"/>
+        </w:rPr>
+        <w:t>class storage</w:t>
       </w:r>
       <w:r>
         <w:rPr>
@@ -65,7 +77,13 @@
         <w:rPr>
           <w:sz w:val="32"/>
         </w:rPr>
-        <w:t>Extract the zip file to a folder of your choosing</w:t>
+        <w:t>Download the JAR</w:t>
+      </w:r>
+      <w:r>
+        <w:rPr>
+          <w:sz w:val="32"/>
+        </w:rPr>
+        <w:t xml:space="preserve"> file to a folder of your choosing</w:t>
       </w:r>
     </w:p>
     <w:p>
@@ -83,7 +101,63 @@
         <w:rPr>
           <w:sz w:val="32"/>
         </w:rPr>
-        <w:t>Once the file is extracted run the JAR file</w:t>
+        <w:t xml:space="preserve">Once the file is </w:t>
+      </w:r>
+      <w:r>
+        <w:rPr>
+          <w:sz w:val="32"/>
+        </w:rPr>
+        <w:t>downloaded</w:t>
+      </w:r>
+      <w:r>
+        <w:rPr>
+          <w:sz w:val="32"/>
+        </w:rPr>
+        <w:t>,</w:t>
+      </w:r>
+      <w:r>
+        <w:rPr>
+          <w:sz w:val="32"/>
+        </w:rPr>
+        <w:t xml:space="preserve"> run the JAR file</w:t>
+      </w:r>
+      <w:r>
+        <w:rPr>
+          <w:sz w:val="32"/>
+        </w:rPr>
+        <w:t xml:space="preserve"> by double clicking it. You will need to</w:t>
+      </w:r>
+      <w:r>
+        <w:rPr>
+          <w:sz w:val="32"/>
+        </w:rPr>
+        <w:t xml:space="preserve"> have JDK</w:t>
+      </w:r>
+      <w:r>
+        <w:rPr>
+          <w:sz w:val="32"/>
+        </w:rPr>
+        <w:t xml:space="preserve"> install</w:t>
+      </w:r>
+      <w:r>
+        <w:rPr>
+          <w:sz w:val="32"/>
+        </w:rPr>
+        <w:t xml:space="preserve">ed </w:t>
+      </w:r>
+      <w:proofErr w:type="gramStart"/>
+      <w:r>
+        <w:rPr>
+          <w:sz w:val="32"/>
+        </w:rPr>
+        <w:t>in order to</w:t>
+      </w:r>
+      <w:proofErr w:type="gramEnd"/>
+      <w:r>
+        <w:rPr>
+          <w:sz w:val="32"/>
+        </w:rPr>
+        <w:t xml:space="preserve"> run the JAR file</w:t>
       </w:r>
     </w:p>
     <w:p>
@@ -187,8 +261,22 @@
         <w:rPr>
           <w:sz w:val="32"/>
         </w:rPr>
-        <w:t xml:space="preserve"> create a game for you and your friends to play hit the Create Game </w:t>
-      </w:r>
+        <w:t xml:space="preserve"> create a game for you and your friends to play</w:t>
+      </w:r>
+      <w:r>
+        <w:rPr>
+          <w:sz w:val="32"/>
+        </w:rPr>
+        <w:t>,</w:t>
+      </w:r>
+      <w:r>
+        <w:rPr>
+          <w:sz w:val="32"/>
+        </w:rPr>
+        <w:t xml:space="preserve"> hit the Create Game </w:t>
+      </w:r>
+      <w:bookmarkStart w:id="0" w:name="_GoBack"/>
+      <w:bookmarkEnd w:id="0"/>
     </w:p>
     <w:p>
       <w:pPr>
@@ -229,55 +317,6 @@
     <w:p>
       <w:pPr>
         <w:pStyle w:val="ListParagraph"/>
-        <w:numPr>
-          <w:ilvl w:val="0"/>
-          <w:numId w:val="1"/>
-        </w:numPr>
-        <w:rPr>
-          <w:sz w:val="32"/>
-        </w:rPr>
-      </w:pPr>
-      <w:r>
-        <w:rPr>
-          <w:sz w:val="32"/>
-        </w:rPr>
-        <w:t xml:space="preserve">Players joining should type in the IP address given and a </w:t>
-      </w:r>
-      <w:r>
-        <w:rPr>
-          <w:b/>
-          <w:sz w:val="32"/>
-        </w:rPr>
-        <w:t>different</w:t>
-      </w:r>
-      <w:r>
-        <w:rPr>
-          <w:sz w:val="32"/>
-        </w:rPr>
-        <w:t xml:space="preserve"> port number then everyone else</w:t>
-      </w:r>
-    </w:p>
-    <w:p>
-      <w:pPr>
-        <w:pStyle w:val="ListParagraph"/>
-        <w:numPr>
-          <w:ilvl w:val="0"/>
-          <w:numId w:val="1"/>
-        </w:numPr>
-        <w:rPr>
-          <w:sz w:val="32"/>
-        </w:rPr>
-      </w:pPr>
-      <w:r>
-        <w:rPr>
-          <w:sz w:val="32"/>
-        </w:rPr>
-        <w:t xml:space="preserve">Once everyone has connected the game will pop-up and look like this: </w:t>
-      </w:r>
-    </w:p>
-    <w:p>
-      <w:pPr>
-        <w:pStyle w:val="ListParagraph"/>
         <w:rPr>
           <w:sz w:val="32"/>
         </w:rPr>
@@ -287,10 +326,10 @@
           <w:noProof/>
         </w:rPr>
         <w:drawing>
-          <wp:inline distT="0" distB="0" distL="0" distR="0" wp14:anchorId="31890562" wp14:editId="59798CDB">
-            <wp:extent cx="4199861" cy="4013001"/>
-            <wp:effectExtent l="0" t="0" r="0" b="6985"/>
-            <wp:docPr id="4" name="Picture 4"/>
+          <wp:inline distT="0" distB="0" distL="0" distR="0" wp14:anchorId="23EB98D7" wp14:editId="20532528">
+            <wp:extent cx="2238375" cy="3000375"/>
+            <wp:effectExtent l="0" t="0" r="9525" b="9525"/>
+            <wp:docPr id="2" name="Picture 2"/>
             <wp:cNvGraphicFramePr>
               <a:graphicFrameLocks xmlns:a="http://schemas.openxmlformats.org/drawingml/2006/main" noChangeAspect="1"/>
             </wp:cNvGraphicFramePr>
@@ -316,6 +355,189 @@
                   <pic:spPr>
                     <a:xfrm>
                       <a:off x="0" y="0"/>
+                      <a:ext cx="2238375" cy="3000375"/>
+                    </a:xfrm>
+                    <a:prstGeom prst="rect">
+                      <a:avLst/>
+                    </a:prstGeom>
+                  </pic:spPr>
+                </pic:pic>
+              </a:graphicData>
+            </a:graphic>
+          </wp:inline>
+        </w:drawing>
+      </w:r>
+    </w:p>
+    <w:p>
+      <w:pPr>
+        <w:rPr>
+          <w:sz w:val="32"/>
+        </w:rPr>
+      </w:pPr>
+      <w:r>
+        <w:rPr>
+          <w:sz w:val="32"/>
+        </w:rPr>
+        <w:br w:type="page"/>
+      </w:r>
+    </w:p>
+    <w:p>
+      <w:pPr>
+        <w:pStyle w:val="ListParagraph"/>
+        <w:numPr>
+          <w:ilvl w:val="0"/>
+          <w:numId w:val="1"/>
+        </w:numPr>
+        <w:rPr>
+          <w:sz w:val="32"/>
+        </w:rPr>
+      </w:pPr>
+      <w:r>
+        <w:rPr>
+          <w:sz w:val="32"/>
+        </w:rPr>
+        <w:lastRenderedPageBreak/>
+        <w:t xml:space="preserve">Players joining should type in the IP address given </w:t>
+      </w:r>
+      <w:r>
+        <w:rPr>
+          <w:sz w:val="32"/>
+        </w:rPr>
+        <w:t xml:space="preserve">by the creator of the game (By default, it fills in the IP address of the device you are using) </w:t>
+      </w:r>
+      <w:r>
+        <w:rPr>
+          <w:sz w:val="32"/>
+        </w:rPr>
+        <w:t xml:space="preserve">and a </w:t>
+      </w:r>
+      <w:r>
+        <w:rPr>
+          <w:b/>
+          <w:sz w:val="32"/>
+        </w:rPr>
+        <w:t>different</w:t>
+      </w:r>
+      <w:r>
+        <w:rPr>
+          <w:sz w:val="32"/>
+        </w:rPr>
+        <w:t xml:space="preserve"> port number then everyone else</w:t>
+      </w:r>
+      <w:r>
+        <w:rPr>
+          <w:sz w:val="32"/>
+        </w:rPr>
+        <w:t>. (If you enter a port number that is already in use, you will receive an error message)</w:t>
+      </w:r>
+    </w:p>
+    <w:p>
+      <w:pPr>
+        <w:pStyle w:val="ListParagraph"/>
+        <w:rPr>
+          <w:sz w:val="32"/>
+        </w:rPr>
+      </w:pPr>
+      <w:r>
+        <w:rPr>
+          <w:noProof/>
+        </w:rPr>
+        <w:drawing>
+          <wp:inline distT="0" distB="0" distL="0" distR="0" wp14:anchorId="0F931616" wp14:editId="6636B80F">
+            <wp:extent cx="1571625" cy="2084401"/>
+            <wp:effectExtent l="0" t="0" r="0" b="0"/>
+            <wp:docPr id="3" name="Picture 3"/>
+            <wp:cNvGraphicFramePr>
+              <a:graphicFrameLocks xmlns:a="http://schemas.openxmlformats.org/drawingml/2006/main" noChangeAspect="1"/>
+            </wp:cNvGraphicFramePr>
+            <a:graphic xmlns:a="http://schemas.openxmlformats.org/drawingml/2006/main">
+              <a:graphicData uri="http://schemas.openxmlformats.org/drawingml/2006/picture">
+                <pic:pic xmlns:pic="http://schemas.openxmlformats.org/drawingml/2006/picture">
+                  <pic:nvPicPr>
+                    <pic:cNvPr id="1" name=""/>
+                    <pic:cNvPicPr/>
+                  </pic:nvPicPr>
+                  <pic:blipFill>
+                    <a:blip r:embed="rId7"/>
+                    <a:stretch>
+                      <a:fillRect/>
+                    </a:stretch>
+                  </pic:blipFill>
+                  <pic:spPr>
+                    <a:xfrm>
+                      <a:off x="0" y="0"/>
+                      <a:ext cx="1586670" cy="2104355"/>
+                    </a:xfrm>
+                    <a:prstGeom prst="rect">
+                      <a:avLst/>
+                    </a:prstGeom>
+                  </pic:spPr>
+                </pic:pic>
+              </a:graphicData>
+            </a:graphic>
+          </wp:inline>
+        </w:drawing>
+      </w:r>
+    </w:p>
+    <w:p>
+      <w:pPr>
+        <w:pStyle w:val="ListParagraph"/>
+        <w:numPr>
+          <w:ilvl w:val="0"/>
+          <w:numId w:val="1"/>
+        </w:numPr>
+        <w:rPr>
+          <w:sz w:val="32"/>
+        </w:rPr>
+      </w:pPr>
+      <w:r>
+        <w:rPr>
+          <w:sz w:val="32"/>
+        </w:rPr>
+        <w:t xml:space="preserve">Once everyone has connected the game will pop-up and look like this: </w:t>
+      </w:r>
+    </w:p>
+    <w:p>
+      <w:pPr>
+        <w:pStyle w:val="ListParagraph"/>
+        <w:rPr>
+          <w:sz w:val="32"/>
+        </w:rPr>
+      </w:pPr>
+      <w:r>
+        <w:rPr>
+          <w:noProof/>
+        </w:rPr>
+        <w:drawing>
+          <wp:inline distT="0" distB="0" distL="0" distR="0" wp14:anchorId="31890562" wp14:editId="59798CDB">
+            <wp:extent cx="4199861" cy="4013001"/>
+            <wp:effectExtent l="0" t="0" r="0" b="6985"/>
+            <wp:docPr id="4" name="Picture 4"/>
+            <wp:cNvGraphicFramePr>
+              <a:graphicFrameLocks xmlns:a="http://schemas.openxmlformats.org/drawingml/2006/main" noChangeAspect="1"/>
+            </wp:cNvGraphicFramePr>
+            <a:graphic xmlns:a="http://schemas.openxmlformats.org/drawingml/2006/main">
+              <a:graphicData uri="http://schemas.openxmlformats.org/drawingml/2006/picture">
+                <pic:pic xmlns:pic="http://schemas.openxmlformats.org/drawingml/2006/picture">
+                  <pic:nvPicPr>
+                    <pic:cNvPr id="1" name=""/>
+                    <pic:cNvPicPr/>
+                  </pic:nvPicPr>
+                  <pic:blipFill>
+                    <a:blip r:embed="rId8">
+                      <a:extLst>
+                        <a:ext uri="{28A0092B-C50C-407E-A947-70E740481C1C}">
+                          <a14:useLocalDpi xmlns:a14="http://schemas.microsoft.com/office/drawing/2010/main" val="0"/>
+                        </a:ext>
+                      </a:extLst>
+                    </a:blip>
+                    <a:stretch>
+                      <a:fillRect/>
+                    </a:stretch>
+                  </pic:blipFill>
+                  <pic:spPr>
+                    <a:xfrm>
+                      <a:off x="0" y="0"/>
                       <a:ext cx="4200467" cy="4013580"/>
                     </a:xfrm>
                     <a:prstGeom prst="rect">
@@ -420,7 +642,19 @@
         <w:rPr>
           <w:sz w:val="32"/>
         </w:rPr>
-        <w:t xml:space="preserve">At the end of the game click Play Again to play another round or click quit </w:t>
+        <w:t>At the end of the game</w:t>
+      </w:r>
+      <w:r>
+        <w:rPr>
+          <w:sz w:val="32"/>
+        </w:rPr>
+        <w:t>, Player 1 will be asked to Play Again or Quit,</w:t>
+      </w:r>
+      <w:r>
+        <w:rPr>
+          <w:sz w:val="32"/>
+        </w:rPr>
+        <w:t xml:space="preserve"> click Play Again to play another round or click quit </w:t>
       </w:r>
       <w:proofErr w:type="gramStart"/>
       <w:r>
@@ -454,8 +688,73 @@
         </w:rPr>
         <w:t>Thanks for playing our Card Game and Have FUN!</w:t>
       </w:r>
-      <w:bookmarkStart w:id="0" w:name="_GoBack"/>
-      <w:bookmarkEnd w:id="0"/>
+    </w:p>
+    <w:p>
+      <w:pPr>
+        <w:rPr>
+          <w:sz w:val="32"/>
+        </w:rPr>
+      </w:pPr>
+    </w:p>
+    <w:p>
+      <w:pPr>
+        <w:pStyle w:val="ListParagraph"/>
+        <w:rPr>
+          <w:b/>
+          <w:sz w:val="32"/>
+        </w:rPr>
+      </w:pPr>
+      <w:r>
+        <w:rPr>
+          <w:b/>
+          <w:sz w:val="32"/>
+        </w:rPr>
+        <w:t>Error messages</w:t>
+      </w:r>
+    </w:p>
+    <w:p>
+      <w:pPr>
+        <w:pStyle w:val="ListParagraph"/>
+        <w:rPr>
+          <w:sz w:val="32"/>
+        </w:rPr>
+      </w:pPr>
+      <w:r>
+        <w:rPr>
+          <w:sz w:val="32"/>
+        </w:rPr>
+        <w:t>If a player disconnects from the game, or if their connection is bad, the will end automatically giving the error message: “The game is over. Ending…”</w:t>
+      </w:r>
+    </w:p>
+    <w:p>
+      <w:pPr>
+        <w:pStyle w:val="ListParagraph"/>
+        <w:rPr>
+          <w:sz w:val="32"/>
+        </w:rPr>
+      </w:pPr>
+    </w:p>
+    <w:p>
+      <w:pPr>
+        <w:pStyle w:val="ListParagraph"/>
+        <w:rPr>
+          <w:sz w:val="32"/>
+        </w:rPr>
+      </w:pPr>
+      <w:r>
+        <w:rPr>
+          <w:sz w:val="32"/>
+        </w:rPr>
+        <w:t>It’s best to play with ta good internet connection and a fast computer!</w:t>
+      </w:r>
+    </w:p>
+    <w:p>
+      <w:pPr>
+        <w:pStyle w:val="ListParagraph"/>
+        <w:rPr>
+          <w:sz w:val="32"/>
+        </w:rPr>
+      </w:pPr>
     </w:p>
     <w:p>
       <w:pPr>
@@ -980,7 +1279,6 @@
   <w:style w:type="character" w:default="1" w:styleId="DefaultParagraphFont">
     <w:name w:val="Default Paragraph Font"/>
     <w:uiPriority w:val="1"/>
-    <w:semiHidden/>
     <w:unhideWhenUsed/>
   </w:style>
   <w:style w:type="table" w:default="1" w:styleId="TableNormal">

</xml_diff>